<commit_message>
V2 Archivos Entrega 2
</commit_message>
<xml_diff>
--- a/Análisis/Casos de Uso V2.docx
+++ b/Análisis/Casos de Uso V2.docx
@@ -421,16 +421,16 @@
                   </wp:anchor>
                 </w:drawing>
               </mc:Choice>
-              <mc:Fallback xmlns:a14="http://schemas.microsoft.com/office/drawing/2010/main" xmlns:pic="http://schemas.openxmlformats.org/drawingml/2006/picture" xmlns:a="http://schemas.openxmlformats.org/drawingml/2006/main">
+              <mc:Fallback>
                 <w:pict>
-                  <v:group id="Group 25" style="position:absolute;margin-left:0;margin-top:0;width:539.6pt;height:719.9pt;z-index:-251657216;mso-width-percent:882;mso-height-percent:909;mso-position-horizontal:center;mso-position-horizontal-relative:page;mso-position-vertical:center;mso-position-vertical-relative:page;mso-width-percent:882;mso-height-percent:909" coordsize="68580,92717" o:spid="_x0000_s1026" w14:anchorId="0B055F26" o:gfxdata="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">
-                    <v:rect id="Rectangle 120" style="position:absolute;top:73152;width:68580;height:1431;visibility:visible;mso-wrap-style:square;v-text-anchor:middle" o:spid="_x0000_s1027" fillcolor="#3494ba [3204]" stroked="f" strokeweight="1pt" o:gfxdata="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"/>
-                    <v:rect id="Rectangle 121" style="position:absolute;top:74390;width:68580;height:18327;visibility:visible;mso-wrap-style:square;v-text-anchor:bottom" o:spid="_x0000_s1028" fillcolor="#58b6c0 [3205]" stroked="f" strokeweight="1pt" o:gfxdata="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">
+                  <v:group w14:anchorId="0B055F26" id="Group 25" o:spid="_x0000_s1026" style="position:absolute;margin-left:0;margin-top:0;width:539.6pt;height:719.9pt;z-index:-251657216;mso-width-percent:882;mso-height-percent:909;mso-position-horizontal:center;mso-position-horizontal-relative:page;mso-position-vertical:center;mso-position-vertical-relative:page;mso-width-percent:882;mso-height-percent:909" coordsize="68580,92717" o:gfxdata="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">
+                    <v:rect id="Rectangle 120" o:spid="_x0000_s1027" style="position:absolute;top:73152;width:68580;height:1431;visibility:visible;mso-wrap-style:square;v-text-anchor:middle" o:gfxdata="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" fillcolor="#3494ba [3204]" stroked="f" strokeweight="1pt"/>
+                    <v:rect id="Rectangle 121" o:spid="_x0000_s1028" style="position:absolute;top:74390;width:68580;height:18327;visibility:visible;mso-wrap-style:square;v-text-anchor:bottom" o:gfxdata="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" fillcolor="#58b6c0 [3205]" stroked="f" strokeweight="1pt">
                       <v:textbox inset="36pt,14.4pt,36pt,36pt">
                         <w:txbxContent>
                           <w:p>
                             <w:pPr>
-                              <w:pStyle w:val="Sinespaciado"/>
+                              <w:pStyle w:val="NoSpacing"/>
                               <w:rPr>
                                 <w:color w:val="FFFFFF" w:themeColor="background1"/>
                                 <w:sz w:val="24"/>
@@ -477,7 +477,7 @@
                           </w:p>
                           <w:p>
                             <w:pPr>
-                              <w:pStyle w:val="Sinespaciado"/>
+                              <w:pStyle w:val="NoSpacing"/>
                               <w:rPr>
                                 <w:caps/>
                                 <w:color w:val="FFFFFF" w:themeColor="background1"/>
@@ -506,7 +506,47 @@
                                     <w:szCs w:val="24"/>
                                     <w:lang w:val="es-CL"/>
                                   </w:rPr>
-                                  <w:t>Maximiliano Ramos | Ethan Yáñez | Natanael Roque | Jennifer Castillo | Yarko Bahamonde</w:t>
+                                  <w:t xml:space="preserve">Maximiliano Ramos | Ethan Yáñez | </w:t>
+                                </w:r>
+                                <w:proofErr w:type="spellStart"/>
+                                <w:r>
+                                  <w:rPr>
+                                    <w:color w:val="FFFFFF" w:themeColor="background1"/>
+                                    <w:sz w:val="24"/>
+                                    <w:szCs w:val="24"/>
+                                    <w:lang w:val="es-CL"/>
+                                  </w:rPr>
+                                  <w:t>Natanael</w:t>
+                                </w:r>
+                                <w:proofErr w:type="spellEnd"/>
+                                <w:r>
+                                  <w:rPr>
+                                    <w:color w:val="FFFFFF" w:themeColor="background1"/>
+                                    <w:sz w:val="24"/>
+                                    <w:szCs w:val="24"/>
+                                    <w:lang w:val="es-CL"/>
+                                  </w:rPr>
+                                  <w:t xml:space="preserve"> Roque | Jennifer Castillo | </w:t>
+                                </w:r>
+                                <w:proofErr w:type="spellStart"/>
+                                <w:r>
+                                  <w:rPr>
+                                    <w:color w:val="FFFFFF" w:themeColor="background1"/>
+                                    <w:sz w:val="24"/>
+                                    <w:szCs w:val="24"/>
+                                    <w:lang w:val="es-CL"/>
+                                  </w:rPr>
+                                  <w:t>Yarko</w:t>
+                                </w:r>
+                                <w:proofErr w:type="spellEnd"/>
+                                <w:r>
+                                  <w:rPr>
+                                    <w:color w:val="FFFFFF" w:themeColor="background1"/>
+                                    <w:sz w:val="24"/>
+                                    <w:szCs w:val="24"/>
+                                    <w:lang w:val="es-CL"/>
+                                  </w:rPr>
+                                  <w:t xml:space="preserve"> Bahamonde</w:t>
                                 </w:r>
                               </w:sdtContent>
                             </w:sdt>
@@ -518,13 +558,13 @@
                       <v:stroke joinstyle="miter"/>
                       <v:path gradientshapeok="t" o:connecttype="rect"/>
                     </v:shapetype>
-                    <v:shape id="Text Box 122" style="position:absolute;width:68580;height:73152;visibility:visible;mso-wrap-style:square;v-text-anchor:middle" o:spid="_x0000_s1029" filled="f" stroked="f" strokeweight=".5pt" type="#_x0000_t202" o:gfxdata="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">
+                    <v:shape id="Text Box 122" o:spid="_x0000_s1029" type="#_x0000_t202" style="position:absolute;width:68580;height:73152;visibility:visible;mso-wrap-style:square;v-text-anchor:middle" o:gfxdata="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" filled="f" stroked="f" strokeweight=".5pt">
                       <v:textbox inset="36pt,36pt,36pt,36pt">
                         <w:txbxContent>
                           <w:sdt>
                             <w:sdtPr>
                               <w:rPr>
-                                <w:rFonts w:asciiTheme="majorHAnsi" w:hAnsiTheme="majorHAnsi" w:eastAsiaTheme="majorEastAsia" w:cstheme="majorBidi"/>
+                                <w:rFonts w:asciiTheme="majorHAnsi" w:eastAsiaTheme="majorEastAsia" w:hAnsiTheme="majorHAnsi" w:cstheme="majorBidi"/>
                                 <w:color w:val="595959" w:themeColor="text1" w:themeTint="A6"/>
                                 <w:sz w:val="108"/>
                                 <w:szCs w:val="108"/>
@@ -539,12 +579,12 @@
                             <w:sdtContent>
                               <w:p>
                                 <w:pPr>
-                                  <w:pStyle w:val="Sinespaciado"/>
+                                  <w:pStyle w:val="NoSpacing"/>
                                   <w:pBdr>
-                                    <w:bottom w:val="single" w:color="7F7F7F" w:themeColor="text1" w:themeTint="80" w:sz="6" w:space="4"/>
+                                    <w:bottom w:val="single" w:sz="6" w:space="4" w:color="7F7F7F" w:themeColor="text1" w:themeTint="80"/>
                                   </w:pBdr>
                                   <w:rPr>
-                                    <w:rFonts w:asciiTheme="majorHAnsi" w:hAnsiTheme="majorHAnsi" w:eastAsiaTheme="majorEastAsia" w:cstheme="majorBidi"/>
+                                    <w:rFonts w:asciiTheme="majorHAnsi" w:eastAsiaTheme="majorEastAsia" w:hAnsiTheme="majorHAnsi" w:cstheme="majorBidi"/>
                                     <w:color w:val="595959" w:themeColor="text1" w:themeTint="A6"/>
                                     <w:sz w:val="108"/>
                                     <w:szCs w:val="108"/>
@@ -553,7 +593,7 @@
                                 </w:pPr>
                                 <w:r>
                                   <w:rPr>
-                                    <w:rFonts w:asciiTheme="majorHAnsi" w:hAnsiTheme="majorHAnsi" w:eastAsiaTheme="majorEastAsia" w:cstheme="majorBidi"/>
+                                    <w:rFonts w:asciiTheme="majorHAnsi" w:eastAsiaTheme="majorEastAsia" w:hAnsiTheme="majorHAnsi" w:cstheme="majorBidi"/>
                                     <w:color w:val="595959" w:themeColor="text1" w:themeTint="A6"/>
                                     <w:sz w:val="108"/>
                                     <w:szCs w:val="108"/>
@@ -582,7 +622,7 @@
                             <w:sdtContent>
                               <w:p>
                                 <w:pPr>
-                                  <w:pStyle w:val="Sinespaciado"/>
+                                  <w:pStyle w:val="NoSpacing"/>
                                   <w:spacing w:before="240"/>
                                   <w:rPr>
                                     <w:caps/>
@@ -1142,13 +1182,19 @@
       </w:pPr>
       <w:r>
         <w:rPr>
+          <w:rStyle w:val="wacimagecontainer"/>
+          <w:rFonts w:ascii="Segoe UI" w:hAnsi="Segoe UI" w:cs="Segoe UI"/>
           <w:noProof/>
+          <w:color w:val="276E8B"/>
+          <w:sz w:val="18"/>
+          <w:szCs w:val="18"/>
+          <w:shd w:val="clear" w:color="auto" w:fill="FFFFFF"/>
         </w:rPr>
         <w:drawing>
-          <wp:inline distT="0" distB="0" distL="0" distR="0" wp14:anchorId="73E6DE82" wp14:editId="0F8F552C">
-            <wp:extent cx="4399513" cy="2921750"/>
-            <wp:effectExtent l="0" t="0" r="1270" b="0"/>
-            <wp:docPr id="2119627748" name="Picture 2119627748"/>
+          <wp:inline distT="0" distB="0" distL="0" distR="0" wp14:anchorId="16F9A1A1" wp14:editId="2249248D">
+            <wp:extent cx="4218709" cy="2759488"/>
+            <wp:effectExtent l="0" t="0" r="0" b="3175"/>
+            <wp:docPr id="706427108" name="Picture 1"/>
             <wp:cNvGraphicFramePr>
               <a:graphicFrameLocks xmlns:a="http://schemas.openxmlformats.org/drawingml/2006/main" noChangeAspect="1"/>
             </wp:cNvGraphicFramePr>
@@ -1156,35 +1202,52 @@
               <a:graphicData uri="http://schemas.openxmlformats.org/drawingml/2006/picture">
                 <pic:pic xmlns:pic="http://schemas.openxmlformats.org/drawingml/2006/picture">
                   <pic:nvPicPr>
-                    <pic:cNvPr id="2119627748" name="Picture 2119627748"/>
-                    <pic:cNvPicPr/>
+                    <pic:cNvPr id="0" name="Picture 1"/>
+                    <pic:cNvPicPr>
+                      <a:picLocks noChangeAspect="1" noChangeArrowheads="1"/>
+                    </pic:cNvPicPr>
                   </pic:nvPicPr>
                   <pic:blipFill>
-                    <a:blip r:embed="rId7">
+                    <a:blip r:embed="rId7" cstate="print">
                       <a:extLst>
                         <a:ext uri="{28A0092B-C50C-407E-A947-70E740481C1C}">
                           <a14:useLocalDpi xmlns:a14="http://schemas.microsoft.com/office/drawing/2010/main" val="0"/>
                         </a:ext>
                       </a:extLst>
                     </a:blip>
+                    <a:srcRect/>
                     <a:stretch>
                       <a:fillRect/>
                     </a:stretch>
                   </pic:blipFill>
-                  <pic:spPr>
+                  <pic:spPr bwMode="auto">
                     <a:xfrm>
                       <a:off x="0" y="0"/>
-                      <a:ext cx="4399513" cy="2921750"/>
+                      <a:ext cx="4226081" cy="2764310"/>
                     </a:xfrm>
                     <a:prstGeom prst="rect">
                       <a:avLst/>
                     </a:prstGeom>
+                    <a:noFill/>
+                    <a:ln>
+                      <a:noFill/>
+                    </a:ln>
                   </pic:spPr>
                 </pic:pic>
               </a:graphicData>
             </a:graphic>
           </wp:inline>
         </w:drawing>
+      </w:r>
+      <w:r>
+        <w:rPr>
+          <w:rFonts w:ascii="Calibri Light" w:hAnsi="Calibri Light" w:cs="Calibri Light"/>
+          <w:color w:val="276E8B"/>
+          <w:sz w:val="32"/>
+          <w:szCs w:val="32"/>
+          <w:shd w:val="clear" w:color="auto" w:fill="FFFFFF"/>
+        </w:rPr>
+        <w:br/>
       </w:r>
       <w:r>
         <w:br w:type="page"/>
@@ -1540,7 +1603,7 @@
                 <w:lang w:eastAsia="es-CL"/>
                 <w14:ligatures w14:val="none"/>
               </w:rPr>
-              <w:t>Ethan Yáñez</w:t>
+              <w:t>Jennifer Castillo</w:t>
             </w:r>
           </w:p>
         </w:tc>
@@ -1693,7 +1756,37 @@
                 <w:lang w:eastAsia="es-CL"/>
                 <w14:ligatures w14:val="none"/>
               </w:rPr>
-              <w:t>10/10/2023</w:t>
+              <w:t>22</w:t>
+            </w:r>
+            <w:r>
+              <w:rPr>
+                <w:rFonts w:ascii="Calibri" w:eastAsia="Times New Roman" w:hAnsi="Calibri" w:cs="Calibri"/>
+                <w:color w:val="000000"/>
+                <w:kern w:val="0"/>
+                <w:lang w:eastAsia="es-CL"/>
+                <w14:ligatures w14:val="none"/>
+              </w:rPr>
+              <w:t>/1</w:t>
+            </w:r>
+            <w:r>
+              <w:rPr>
+                <w:rFonts w:ascii="Calibri" w:eastAsia="Times New Roman" w:hAnsi="Calibri" w:cs="Calibri"/>
+                <w:color w:val="000000"/>
+                <w:kern w:val="0"/>
+                <w:lang w:eastAsia="es-CL"/>
+                <w14:ligatures w14:val="none"/>
+              </w:rPr>
+              <w:t>1</w:t>
+            </w:r>
+            <w:r>
+              <w:rPr>
+                <w:rFonts w:ascii="Calibri" w:eastAsia="Times New Roman" w:hAnsi="Calibri" w:cs="Calibri"/>
+                <w:color w:val="000000"/>
+                <w:kern w:val="0"/>
+                <w:lang w:eastAsia="es-CL"/>
+                <w14:ligatures w14:val="none"/>
+              </w:rPr>
+              <w:t>/2023</w:t>
             </w:r>
           </w:p>
         </w:tc>
@@ -3002,6 +3095,122 @@
                 <w:szCs w:val="22"/>
               </w:rPr>
               <w:t>El cliente selecciona a su barbero</w:t>
+            </w:r>
+          </w:p>
+          <w:p>
+            <w:pPr>
+              <w:pStyle w:val="paragraph"/>
+              <w:numPr>
+                <w:ilvl w:val="0"/>
+                <w:numId w:val="19"/>
+              </w:numPr>
+              <w:spacing w:before="0" w:beforeAutospacing="0" w:after="0" w:afterAutospacing="0"/>
+              <w:textAlignment w:val="baseline"/>
+              <w:rPr>
+                <w:rFonts w:ascii="Arial" w:hAnsi="Arial" w:cs="Arial"/>
+                <w:lang w:val="es-ES"/>
+              </w:rPr>
+            </w:pPr>
+            <w:r>
+              <w:rPr>
+                <w:rStyle w:val="normaltextrun"/>
+                <w:rFonts w:ascii="Arial" w:hAnsi="Arial" w:cs="Arial"/>
+                <w:color w:val="000000"/>
+              </w:rPr>
+              <w:t>Se vuelve al flujo en el punto 9</w:t>
+            </w:r>
+            <w:r>
+              <w:rPr>
+                <w:rStyle w:val="eop"/>
+                <w:rFonts w:ascii="Arial" w:hAnsi="Arial" w:cs="Arial"/>
+                <w:color w:val="000000"/>
+                <w:lang w:val="es-ES"/>
+              </w:rPr>
+              <w:t> </w:t>
+            </w:r>
+          </w:p>
+          <w:p>
+            <w:pPr>
+              <w:pStyle w:val="paragraph"/>
+              <w:spacing w:before="0" w:beforeAutospacing="0" w:after="0" w:afterAutospacing="0"/>
+              <w:textAlignment w:val="baseline"/>
+              <w:rPr>
+                <w:rFonts w:ascii="Arial" w:hAnsi="Arial" w:cs="Arial"/>
+                <w:lang w:val="es-ES"/>
+              </w:rPr>
+            </w:pPr>
+            <w:r>
+              <w:rPr>
+                <w:rStyle w:val="normaltextrun"/>
+                <w:rFonts w:ascii="Arial" w:hAnsi="Arial" w:cs="Arial"/>
+                <w:color w:val="000000"/>
+              </w:rPr>
+              <w:t>15.1 el sistema no logra verificar el pago</w:t>
+            </w:r>
+            <w:r>
+              <w:rPr>
+                <w:rStyle w:val="eop"/>
+                <w:rFonts w:ascii="Arial" w:hAnsi="Arial" w:cs="Arial"/>
+                <w:color w:val="000000"/>
+                <w:lang w:val="es-ES"/>
+              </w:rPr>
+              <w:t> </w:t>
+            </w:r>
+          </w:p>
+          <w:p>
+            <w:pPr>
+              <w:pStyle w:val="paragraph"/>
+              <w:spacing w:before="0" w:beforeAutospacing="0" w:after="0" w:afterAutospacing="0"/>
+              <w:textAlignment w:val="baseline"/>
+              <w:rPr>
+                <w:rFonts w:ascii="Arial" w:hAnsi="Arial" w:cs="Arial"/>
+                <w:lang w:val="es-ES"/>
+              </w:rPr>
+            </w:pPr>
+            <w:r>
+              <w:rPr>
+                <w:rStyle w:val="normaltextrun"/>
+                <w:rFonts w:ascii="Arial" w:hAnsi="Arial" w:cs="Arial"/>
+                <w:color w:val="000000"/>
+              </w:rPr>
+              <w:t>15.2 El sistema muestra un mensaje de error</w:t>
+            </w:r>
+            <w:r>
+              <w:rPr>
+                <w:rStyle w:val="eop"/>
+                <w:rFonts w:ascii="Arial" w:hAnsi="Arial" w:cs="Arial"/>
+                <w:color w:val="000000"/>
+                <w:lang w:val="es-ES"/>
+              </w:rPr>
+              <w:t> </w:t>
+            </w:r>
+          </w:p>
+          <w:p>
+            <w:pPr>
+              <w:pStyle w:val="paragraph"/>
+              <w:spacing w:before="0" w:beforeAutospacing="0" w:after="0" w:afterAutospacing="0"/>
+              <w:textAlignment w:val="baseline"/>
+              <w:rPr>
+                <w:rFonts w:ascii="Arial" w:hAnsi="Arial" w:cs="Arial"/>
+                <w:lang w:val="es-ES"/>
+              </w:rPr>
+            </w:pPr>
+            <w:r>
+              <w:rPr>
+                <w:rStyle w:val="normaltextrun"/>
+                <w:rFonts w:ascii="Arial" w:hAnsi="Arial" w:cs="Arial"/>
+                <w:color w:val="000000"/>
+              </w:rPr>
+              <w:t>15.3 Se vuelve al flujo en el punto 12</w:t>
+            </w:r>
+            <w:r>
+              <w:rPr>
+                <w:rStyle w:val="eop"/>
+                <w:rFonts w:ascii="Arial" w:hAnsi="Arial" w:cs="Arial"/>
+                <w:color w:val="000000"/>
+                <w:lang w:val="es-ES"/>
+              </w:rPr>
+              <w:t> </w:t>
             </w:r>
           </w:p>
         </w:tc>
@@ -11640,27 +11849,15 @@
                 <w14:ligatures w14:val="none"/>
               </w:rPr>
             </w:pPr>
-            <w:proofErr w:type="spellStart"/>
-            <w:r>
-              <w:rPr>
-                <w:rFonts w:ascii="Calibri" w:eastAsia="Times New Roman" w:hAnsi="Calibri" w:cs="Calibri"/>
-                <w:color w:val="000000"/>
-                <w:kern w:val="0"/>
-                <w:lang w:eastAsia="es-CL"/>
-                <w14:ligatures w14:val="none"/>
-              </w:rPr>
-              <w:t>Natanael</w:t>
-            </w:r>
-            <w:proofErr w:type="spellEnd"/>
-            <w:r>
-              <w:rPr>
-                <w:rFonts w:ascii="Calibri" w:eastAsia="Times New Roman" w:hAnsi="Calibri" w:cs="Calibri"/>
-                <w:color w:val="000000"/>
-                <w:kern w:val="0"/>
-                <w:lang w:eastAsia="es-CL"/>
-                <w14:ligatures w14:val="none"/>
-              </w:rPr>
-              <w:t xml:space="preserve"> Roque</w:t>
+            <w:r>
+              <w:rPr>
+                <w:rFonts w:ascii="Calibri" w:eastAsia="Times New Roman" w:hAnsi="Calibri" w:cs="Calibri"/>
+                <w:color w:val="000000"/>
+                <w:kern w:val="0"/>
+                <w:lang w:eastAsia="es-CL"/>
+                <w14:ligatures w14:val="none"/>
+              </w:rPr>
+              <w:t>Jennifer castillo</w:t>
             </w:r>
           </w:p>
         </w:tc>
@@ -11813,7 +12010,27 @@
                 <w:lang w:eastAsia="es-CL"/>
                 <w14:ligatures w14:val="none"/>
               </w:rPr>
-              <w:t>20/11/2023</w:t>
+              <w:t>2</w:t>
+            </w:r>
+            <w:r>
+              <w:rPr>
+                <w:rFonts w:ascii="Calibri" w:eastAsia="Times New Roman" w:hAnsi="Calibri" w:cs="Calibri"/>
+                <w:color w:val="000000"/>
+                <w:kern w:val="0"/>
+                <w:lang w:eastAsia="es-CL"/>
+                <w14:ligatures w14:val="none"/>
+              </w:rPr>
+              <w:t>2</w:t>
+            </w:r>
+            <w:r>
+              <w:rPr>
+                <w:rFonts w:ascii="Calibri" w:eastAsia="Times New Roman" w:hAnsi="Calibri" w:cs="Calibri"/>
+                <w:color w:val="000000"/>
+                <w:kern w:val="0"/>
+                <w:lang w:eastAsia="es-CL"/>
+                <w14:ligatures w14:val="none"/>
+              </w:rPr>
+              <w:t>/11/2023</w:t>
             </w:r>
           </w:p>
         </w:tc>
@@ -12628,66 +12845,238 @@
           </w:tcPr>
           <w:p>
             <w:pPr>
-              <w:pStyle w:val="NormalWeb"/>
-              <w:spacing w:before="240" w:beforeAutospacing="0" w:after="240" w:afterAutospacing="0"/>
-              <w:rPr>
-                <w:rFonts w:ascii="Calibri" w:hAnsi="Calibri" w:cs="Calibri"/>
-                <w:color w:val="000000"/>
-              </w:rPr>
-            </w:pPr>
-            <w:r>
-              <w:rPr>
-                <w:rFonts w:ascii="Arial" w:hAnsi="Arial" w:cs="Arial"/>
-                <w:color w:val="000000"/>
-                <w:sz w:val="22"/>
-                <w:szCs w:val="22"/>
-              </w:rPr>
-              <w:t xml:space="preserve">2.1 En caso de que el </w:t>
-            </w:r>
-            <w:r>
-              <w:rPr>
-                <w:rFonts w:ascii="Arial" w:hAnsi="Arial" w:cs="Arial"/>
-                <w:color w:val="000000"/>
-                <w:sz w:val="22"/>
-                <w:szCs w:val="22"/>
-              </w:rPr>
-              <w:t>listado</w:t>
-            </w:r>
-            <w:r>
-              <w:rPr>
-                <w:rFonts w:ascii="Arial" w:hAnsi="Arial" w:cs="Arial"/>
-                <w:color w:val="000000"/>
-                <w:sz w:val="22"/>
-                <w:szCs w:val="22"/>
-              </w:rPr>
-              <w:t xml:space="preserve"> se encuentre vacío se muestra un mensaje “</w:t>
-            </w:r>
-            <w:r>
-              <w:rPr>
-                <w:rFonts w:ascii="Arial" w:hAnsi="Arial" w:cs="Arial"/>
-                <w:color w:val="000000"/>
-                <w:sz w:val="22"/>
-                <w:szCs w:val="22"/>
-              </w:rPr>
-              <w:t>Listado</w:t>
-            </w:r>
-            <w:r>
-              <w:rPr>
-                <w:rFonts w:ascii="Arial" w:hAnsi="Arial" w:cs="Arial"/>
-                <w:color w:val="000000"/>
-                <w:sz w:val="22"/>
-                <w:szCs w:val="22"/>
-              </w:rPr>
-              <w:t xml:space="preserve"> vacío” y un botón para empezar a añadir </w:t>
-            </w:r>
-            <w:r>
-              <w:rPr>
-                <w:rFonts w:ascii="Arial" w:hAnsi="Arial" w:cs="Arial"/>
-                <w:color w:val="000000"/>
-                <w:sz w:val="22"/>
-                <w:szCs w:val="22"/>
-              </w:rPr>
-              <w:t>servicios</w:t>
+              <w:pStyle w:val="paragraph"/>
+              <w:spacing w:before="0" w:beforeAutospacing="0" w:after="0" w:afterAutospacing="0"/>
+              <w:textAlignment w:val="baseline"/>
+              <w:rPr>
+                <w:rFonts w:ascii="Segoe UI" w:hAnsi="Segoe UI" w:cs="Segoe UI"/>
+                <w:sz w:val="18"/>
+                <w:szCs w:val="18"/>
+              </w:rPr>
+            </w:pPr>
+            <w:r>
+              <w:rPr>
+                <w:rStyle w:val="normaltextrun"/>
+                <w:rFonts w:ascii="Arial" w:hAnsi="Arial" w:cs="Arial"/>
+                <w:color w:val="000000"/>
+                <w:sz w:val="22"/>
+                <w:szCs w:val="22"/>
+              </w:rPr>
+              <w:t>2.1 En caso de que el listado se encuentre vacío se muestra un mensaje “Listado vacío” y un botón para empezar a añadir servicios</w:t>
+            </w:r>
+            <w:r>
+              <w:rPr>
+                <w:rStyle w:val="eop"/>
+                <w:rFonts w:ascii="Arial" w:hAnsi="Arial" w:cs="Arial"/>
+                <w:color w:val="000000"/>
+                <w:sz w:val="22"/>
+                <w:szCs w:val="22"/>
+              </w:rPr>
+              <w:t> </w:t>
+            </w:r>
+          </w:p>
+          <w:p>
+            <w:pPr>
+              <w:pStyle w:val="paragraph"/>
+              <w:spacing w:before="0" w:beforeAutospacing="0" w:after="0" w:afterAutospacing="0"/>
+              <w:textAlignment w:val="baseline"/>
+              <w:rPr>
+                <w:rFonts w:ascii="Segoe UI" w:hAnsi="Segoe UI" w:cs="Segoe UI"/>
+                <w:sz w:val="18"/>
+                <w:szCs w:val="18"/>
+                <w:lang w:val="es-ES"/>
+              </w:rPr>
+            </w:pPr>
+            <w:r>
+              <w:rPr>
+                <w:rStyle w:val="normaltextrun"/>
+                <w:rFonts w:ascii="Arial" w:hAnsi="Arial" w:cs="Arial"/>
+                <w:color w:val="000000"/>
+                <w:sz w:val="22"/>
+                <w:szCs w:val="22"/>
+              </w:rPr>
+              <w:t>5.2 El administrador no confirma los cambios</w:t>
+            </w:r>
+            <w:r>
+              <w:rPr>
+                <w:rStyle w:val="eop"/>
+                <w:rFonts w:ascii="Arial" w:hAnsi="Arial" w:cs="Arial"/>
+                <w:color w:val="000000"/>
+                <w:sz w:val="22"/>
+                <w:szCs w:val="22"/>
+                <w:lang w:val="es-ES"/>
+              </w:rPr>
+              <w:t> </w:t>
+            </w:r>
+          </w:p>
+          <w:p>
+            <w:pPr>
+              <w:pStyle w:val="paragraph"/>
+              <w:spacing w:before="0" w:beforeAutospacing="0" w:after="0" w:afterAutospacing="0"/>
+              <w:textAlignment w:val="baseline"/>
+              <w:rPr>
+                <w:rFonts w:ascii="Segoe UI" w:hAnsi="Segoe UI" w:cs="Segoe UI"/>
+                <w:sz w:val="18"/>
+                <w:szCs w:val="18"/>
+                <w:lang w:val="es-ES"/>
+              </w:rPr>
+            </w:pPr>
+            <w:r>
+              <w:rPr>
+                <w:rStyle w:val="normaltextrun"/>
+                <w:rFonts w:ascii="Arial" w:hAnsi="Arial" w:cs="Arial"/>
+                <w:color w:val="000000"/>
+                <w:sz w:val="22"/>
+                <w:szCs w:val="22"/>
+              </w:rPr>
+              <w:t>6.2 El sistema descarta los cambios</w:t>
+            </w:r>
+            <w:r>
+              <w:rPr>
+                <w:rStyle w:val="eop"/>
+                <w:rFonts w:ascii="Arial" w:hAnsi="Arial" w:cs="Arial"/>
+                <w:color w:val="000000"/>
+                <w:sz w:val="22"/>
+                <w:szCs w:val="22"/>
+                <w:lang w:val="es-ES"/>
+              </w:rPr>
+              <w:t> </w:t>
+            </w:r>
+          </w:p>
+          <w:p>
+            <w:pPr>
+              <w:pStyle w:val="paragraph"/>
+              <w:spacing w:before="0" w:beforeAutospacing="0" w:after="0" w:afterAutospacing="0"/>
+              <w:textAlignment w:val="baseline"/>
+              <w:rPr>
+                <w:rFonts w:ascii="Segoe UI" w:hAnsi="Segoe UI" w:cs="Segoe UI"/>
+                <w:sz w:val="18"/>
+                <w:szCs w:val="18"/>
+                <w:lang w:val="es-ES"/>
+              </w:rPr>
+            </w:pPr>
+            <w:r>
+              <w:rPr>
+                <w:rStyle w:val="normaltextrun"/>
+                <w:rFonts w:ascii="Arial" w:hAnsi="Arial" w:cs="Arial"/>
+                <w:color w:val="000000"/>
+                <w:sz w:val="22"/>
+                <w:szCs w:val="22"/>
+              </w:rPr>
+              <w:t>7.2 Se vuelve al flujo normal en el punto 2</w:t>
+            </w:r>
+            <w:r>
+              <w:rPr>
+                <w:rStyle w:val="eop"/>
+                <w:rFonts w:ascii="Arial" w:hAnsi="Arial" w:cs="Arial"/>
+                <w:color w:val="000000"/>
+                <w:sz w:val="22"/>
+                <w:szCs w:val="22"/>
+                <w:lang w:val="es-ES"/>
+              </w:rPr>
+              <w:t> </w:t>
+            </w:r>
+          </w:p>
+          <w:p>
+            <w:pPr>
+              <w:pStyle w:val="paragraph"/>
+              <w:spacing w:before="0" w:beforeAutospacing="0" w:after="0" w:afterAutospacing="0"/>
+              <w:textAlignment w:val="baseline"/>
+              <w:rPr>
+                <w:rFonts w:ascii="Segoe UI" w:hAnsi="Segoe UI" w:cs="Segoe UI"/>
+                <w:sz w:val="18"/>
+                <w:szCs w:val="18"/>
+                <w:lang w:val="es-ES"/>
+              </w:rPr>
+            </w:pPr>
+            <w:r>
+              <w:rPr>
+                <w:rStyle w:val="normaltextrun"/>
+                <w:rFonts w:ascii="Arial" w:hAnsi="Arial" w:cs="Arial"/>
+                <w:color w:val="000000"/>
+                <w:sz w:val="22"/>
+                <w:szCs w:val="22"/>
+              </w:rPr>
+              <w:t>6.3 El sistema no pudo realizar los cambios</w:t>
+            </w:r>
+            <w:r>
+              <w:rPr>
+                <w:rStyle w:val="eop"/>
+                <w:rFonts w:ascii="Arial" w:hAnsi="Arial" w:cs="Arial"/>
+                <w:color w:val="000000"/>
+                <w:sz w:val="22"/>
+                <w:szCs w:val="22"/>
+                <w:lang w:val="es-ES"/>
+              </w:rPr>
+              <w:t> </w:t>
+            </w:r>
+          </w:p>
+          <w:p>
+            <w:pPr>
+              <w:pStyle w:val="paragraph"/>
+              <w:spacing w:before="0" w:beforeAutospacing="0" w:after="0" w:afterAutospacing="0"/>
+              <w:textAlignment w:val="baseline"/>
+              <w:rPr>
+                <w:rFonts w:ascii="Segoe UI" w:hAnsi="Segoe UI" w:cs="Segoe UI"/>
+                <w:sz w:val="18"/>
+                <w:szCs w:val="18"/>
+                <w:lang w:val="es-ES"/>
+              </w:rPr>
+            </w:pPr>
+            <w:r>
+              <w:rPr>
+                <w:rStyle w:val="normaltextrun"/>
+                <w:rFonts w:ascii="Arial" w:hAnsi="Arial" w:cs="Arial"/>
+                <w:color w:val="000000"/>
+                <w:sz w:val="22"/>
+                <w:szCs w:val="22"/>
+              </w:rPr>
+              <w:t>7.3 El sistema muestra un mensaje de error</w:t>
+            </w:r>
+            <w:r>
+              <w:rPr>
+                <w:rStyle w:val="eop"/>
+                <w:rFonts w:ascii="Arial" w:hAnsi="Arial" w:cs="Arial"/>
+                <w:color w:val="000000"/>
+                <w:sz w:val="22"/>
+                <w:szCs w:val="22"/>
+                <w:lang w:val="es-ES"/>
+              </w:rPr>
+              <w:t> </w:t>
+            </w:r>
+          </w:p>
+          <w:p>
+            <w:pPr>
+              <w:pStyle w:val="paragraph"/>
+              <w:spacing w:before="0" w:beforeAutospacing="0" w:after="0" w:afterAutospacing="0"/>
+              <w:textAlignment w:val="baseline"/>
+              <w:rPr>
+                <w:rFonts w:ascii="Segoe UI" w:hAnsi="Segoe UI" w:cs="Segoe UI"/>
+                <w:sz w:val="18"/>
+                <w:szCs w:val="18"/>
+                <w:lang w:val="es-ES"/>
+              </w:rPr>
+            </w:pPr>
+            <w:r>
+              <w:rPr>
+                <w:rStyle w:val="normaltextrun"/>
+                <w:rFonts w:ascii="Arial" w:hAnsi="Arial" w:cs="Arial"/>
+                <w:color w:val="000000"/>
+                <w:sz w:val="22"/>
+                <w:szCs w:val="22"/>
+              </w:rPr>
+              <w:t>8.3 Se vuelve al flujo normal en el punto 4</w:t>
+            </w:r>
+            <w:r>
+              <w:rPr>
+                <w:rStyle w:val="eop"/>
+                <w:rFonts w:ascii="Arial" w:hAnsi="Arial" w:cs="Arial"/>
+                <w:color w:val="000000"/>
+                <w:sz w:val="22"/>
+                <w:szCs w:val="22"/>
+                <w:lang w:val="es-ES"/>
+              </w:rPr>
+              <w:t> </w:t>
             </w:r>
           </w:p>
         </w:tc>
@@ -16477,6 +16866,119 @@
     </w:lvl>
   </w:abstractNum>
   <w:abstractNum w:abstractNumId="25" w15:restartNumberingAfterBreak="0">
+    <w:nsid w:val="6C1A5EF4"/>
+    <w:multiLevelType w:val="multilevel"/>
+    <w:tmpl w:val="0C8C9F94"/>
+    <w:lvl w:ilvl="0">
+      <w:start w:val="5"/>
+      <w:numFmt w:val="decimal"/>
+      <w:lvlText w:val="%1."/>
+      <w:lvlJc w:val="left"/>
+      <w:pPr>
+        <w:tabs>
+          <w:tab w:val="num" w:pos="720"/>
+        </w:tabs>
+        <w:ind w:left="720" w:hanging="360"/>
+      </w:pPr>
+    </w:lvl>
+    <w:lvl w:ilvl="1" w:tentative="1">
+      <w:start w:val="1"/>
+      <w:numFmt w:val="decimal"/>
+      <w:lvlText w:val="%2."/>
+      <w:lvlJc w:val="left"/>
+      <w:pPr>
+        <w:tabs>
+          <w:tab w:val="num" w:pos="1440"/>
+        </w:tabs>
+        <w:ind w:left="1440" w:hanging="360"/>
+      </w:pPr>
+    </w:lvl>
+    <w:lvl w:ilvl="2" w:tentative="1">
+      <w:start w:val="1"/>
+      <w:numFmt w:val="decimal"/>
+      <w:lvlText w:val="%3."/>
+      <w:lvlJc w:val="left"/>
+      <w:pPr>
+        <w:tabs>
+          <w:tab w:val="num" w:pos="2160"/>
+        </w:tabs>
+        <w:ind w:left="2160" w:hanging="360"/>
+      </w:pPr>
+    </w:lvl>
+    <w:lvl w:ilvl="3" w:tentative="1">
+      <w:start w:val="1"/>
+      <w:numFmt w:val="decimal"/>
+      <w:lvlText w:val="%4."/>
+      <w:lvlJc w:val="left"/>
+      <w:pPr>
+        <w:tabs>
+          <w:tab w:val="num" w:pos="2880"/>
+        </w:tabs>
+        <w:ind w:left="2880" w:hanging="360"/>
+      </w:pPr>
+    </w:lvl>
+    <w:lvl w:ilvl="4" w:tentative="1">
+      <w:start w:val="1"/>
+      <w:numFmt w:val="decimal"/>
+      <w:lvlText w:val="%5."/>
+      <w:lvlJc w:val="left"/>
+      <w:pPr>
+        <w:tabs>
+          <w:tab w:val="num" w:pos="3600"/>
+        </w:tabs>
+        <w:ind w:left="3600" w:hanging="360"/>
+      </w:pPr>
+    </w:lvl>
+    <w:lvl w:ilvl="5" w:tentative="1">
+      <w:start w:val="1"/>
+      <w:numFmt w:val="decimal"/>
+      <w:lvlText w:val="%6."/>
+      <w:lvlJc w:val="left"/>
+      <w:pPr>
+        <w:tabs>
+          <w:tab w:val="num" w:pos="4320"/>
+        </w:tabs>
+        <w:ind w:left="4320" w:hanging="360"/>
+      </w:pPr>
+    </w:lvl>
+    <w:lvl w:ilvl="6" w:tentative="1">
+      <w:start w:val="1"/>
+      <w:numFmt w:val="decimal"/>
+      <w:lvlText w:val="%7."/>
+      <w:lvlJc w:val="left"/>
+      <w:pPr>
+        <w:tabs>
+          <w:tab w:val="num" w:pos="5040"/>
+        </w:tabs>
+        <w:ind w:left="5040" w:hanging="360"/>
+      </w:pPr>
+    </w:lvl>
+    <w:lvl w:ilvl="7" w:tentative="1">
+      <w:start w:val="1"/>
+      <w:numFmt w:val="decimal"/>
+      <w:lvlText w:val="%8."/>
+      <w:lvlJc w:val="left"/>
+      <w:pPr>
+        <w:tabs>
+          <w:tab w:val="num" w:pos="5760"/>
+        </w:tabs>
+        <w:ind w:left="5760" w:hanging="360"/>
+      </w:pPr>
+    </w:lvl>
+    <w:lvl w:ilvl="8" w:tentative="1">
+      <w:start w:val="1"/>
+      <w:numFmt w:val="decimal"/>
+      <w:lvlText w:val="%9."/>
+      <w:lvlJc w:val="left"/>
+      <w:pPr>
+        <w:tabs>
+          <w:tab w:val="num" w:pos="6480"/>
+        </w:tabs>
+        <w:ind w:left="6480" w:hanging="360"/>
+      </w:pPr>
+    </w:lvl>
+  </w:abstractNum>
+  <w:abstractNum w:abstractNumId="26" w15:restartNumberingAfterBreak="0">
     <w:nsid w:val="6F6248BE"/>
     <w:multiLevelType w:val="hybridMultilevel"/>
     <w:tmpl w:val="A776ED88"/>
@@ -16589,7 +17091,7 @@
       </w:rPr>
     </w:lvl>
   </w:abstractNum>
-  <w:abstractNum w:abstractNumId="26" w15:restartNumberingAfterBreak="0">
+  <w:abstractNum w:abstractNumId="27" w15:restartNumberingAfterBreak="0">
     <w:nsid w:val="723520D1"/>
     <w:multiLevelType w:val="hybridMultilevel"/>
     <w:tmpl w:val="E702D1E8"/>
@@ -16702,7 +17204,7 @@
       </w:rPr>
     </w:lvl>
   </w:abstractNum>
-  <w:abstractNum w:abstractNumId="27" w15:restartNumberingAfterBreak="0">
+  <w:abstractNum w:abstractNumId="28" w15:restartNumberingAfterBreak="0">
     <w:nsid w:val="72974D51"/>
     <w:multiLevelType w:val="multilevel"/>
     <w:tmpl w:val="E8C80492"/>
@@ -16847,7 +17349,7 @@
       </w:rPr>
     </w:lvl>
   </w:abstractNum>
-  <w:abstractNum w:abstractNumId="28" w15:restartNumberingAfterBreak="0">
+  <w:abstractNum w:abstractNumId="29" w15:restartNumberingAfterBreak="0">
     <w:nsid w:val="739561FC"/>
     <w:multiLevelType w:val="multilevel"/>
     <w:tmpl w:val="994A22CE"/>
@@ -16996,7 +17498,7 @@
       </w:rPr>
     </w:lvl>
   </w:abstractNum>
-  <w:abstractNum w:abstractNumId="29" w15:restartNumberingAfterBreak="0">
+  <w:abstractNum w:abstractNumId="30" w15:restartNumberingAfterBreak="0">
     <w:nsid w:val="78FE0178"/>
     <w:multiLevelType w:val="hybridMultilevel"/>
     <w:tmpl w:val="2EA00E66"/>
@@ -17109,7 +17611,7 @@
       </w:rPr>
     </w:lvl>
   </w:abstractNum>
-  <w:abstractNum w:abstractNumId="30" w15:restartNumberingAfterBreak="0">
+  <w:abstractNum w:abstractNumId="31" w15:restartNumberingAfterBreak="0">
     <w:nsid w:val="7A085324"/>
     <w:multiLevelType w:val="multilevel"/>
     <w:tmpl w:val="8CC253D2"/>
@@ -17222,7 +17724,7 @@
       </w:rPr>
     </w:lvl>
   </w:abstractNum>
-  <w:abstractNum w:abstractNumId="31" w15:restartNumberingAfterBreak="0">
+  <w:abstractNum w:abstractNumId="32" w15:restartNumberingAfterBreak="0">
     <w:nsid w:val="7A195C7E"/>
     <w:multiLevelType w:val="multilevel"/>
     <w:tmpl w:val="8CC253D2"/>
@@ -17335,7 +17837,7 @@
       </w:rPr>
     </w:lvl>
   </w:abstractNum>
-  <w:abstractNum w:abstractNumId="32" w15:restartNumberingAfterBreak="0">
+  <w:abstractNum w:abstractNumId="33" w15:restartNumberingAfterBreak="0">
     <w:nsid w:val="7B55356A"/>
     <w:multiLevelType w:val="hybridMultilevel"/>
     <w:tmpl w:val="B53E8536"/>
@@ -17448,7 +17950,7 @@
       </w:rPr>
     </w:lvl>
   </w:abstractNum>
-  <w:abstractNum w:abstractNumId="33" w15:restartNumberingAfterBreak="0">
+  <w:abstractNum w:abstractNumId="34" w15:restartNumberingAfterBreak="0">
     <w:nsid w:val="7FC46989"/>
     <w:multiLevelType w:val="multilevel"/>
     <w:tmpl w:val="4C48CD46"/>
@@ -17592,7 +18094,7 @@
     <w:abstractNumId w:val="20"/>
   </w:num>
   <w:num w:numId="4" w16cid:durableId="1450204085">
-    <w:abstractNumId w:val="28"/>
+    <w:abstractNumId w:val="29"/>
   </w:num>
   <w:num w:numId="5" w16cid:durableId="2098091407">
     <w:abstractNumId w:val="13"/>
@@ -17601,7 +18103,7 @@
     <w:abstractNumId w:val="12"/>
   </w:num>
   <w:num w:numId="7" w16cid:durableId="1449930487">
-    <w:abstractNumId w:val="26"/>
+    <w:abstractNumId w:val="27"/>
   </w:num>
   <w:num w:numId="8" w16cid:durableId="1548761833">
     <w:abstractNumId w:val="9"/>
@@ -17622,7 +18124,7 @@
     <w:abstractNumId w:val="1"/>
   </w:num>
   <w:num w:numId="14" w16cid:durableId="64303663">
-    <w:abstractNumId w:val="27"/>
+    <w:abstractNumId w:val="28"/>
   </w:num>
   <w:num w:numId="15" w16cid:durableId="986055240">
     <w:abstractNumId w:val="3"/>
@@ -17637,22 +18139,22 @@
     <w:abstractNumId w:val="8"/>
   </w:num>
   <w:num w:numId="19" w16cid:durableId="432631945">
-    <w:abstractNumId w:val="33"/>
+    <w:abstractNumId w:val="34"/>
   </w:num>
   <w:num w:numId="20" w16cid:durableId="1405647107">
     <w:abstractNumId w:val="6"/>
   </w:num>
   <w:num w:numId="21" w16cid:durableId="20740822">
-    <w:abstractNumId w:val="30"/>
+    <w:abstractNumId w:val="31"/>
   </w:num>
   <w:num w:numId="22" w16cid:durableId="435751824">
     <w:abstractNumId w:val="17"/>
   </w:num>
   <w:num w:numId="23" w16cid:durableId="1179471309">
-    <w:abstractNumId w:val="31"/>
+    <w:abstractNumId w:val="32"/>
   </w:num>
   <w:num w:numId="24" w16cid:durableId="576593690">
-    <w:abstractNumId w:val="25"/>
+    <w:abstractNumId w:val="26"/>
   </w:num>
   <w:num w:numId="25" w16cid:durableId="1484349094">
     <w:abstractNumId w:val="21"/>
@@ -17667,13 +18169,13 @@
     <w:abstractNumId w:val="11"/>
   </w:num>
   <w:num w:numId="29" w16cid:durableId="1323584292">
-    <w:abstractNumId w:val="32"/>
+    <w:abstractNumId w:val="33"/>
   </w:num>
   <w:num w:numId="30" w16cid:durableId="463736444">
     <w:abstractNumId w:val="22"/>
   </w:num>
   <w:num w:numId="31" w16cid:durableId="1925911989">
-    <w:abstractNumId w:val="29"/>
+    <w:abstractNumId w:val="30"/>
   </w:num>
   <w:num w:numId="32" w16cid:durableId="2030716575">
     <w:abstractNumId w:val="16"/>
@@ -17683,6 +18185,9 @@
   </w:num>
   <w:num w:numId="34" w16cid:durableId="145821573">
     <w:abstractNumId w:val="0"/>
+  </w:num>
+  <w:num w:numId="35" w16cid:durableId="1015304019">
+    <w:abstractNumId w:val="25"/>
   </w:num>
 </w:numbering>
 </file>
@@ -18297,6 +18802,11 @@
     <w:basedOn w:val="DefaultParagraphFont"/>
     <w:rsid w:val="00C813CE"/>
   </w:style>
+  <w:style w:type="character" w:customStyle="1" w:styleId="wacimagecontainer">
+    <w:name w:val="wacimagecontainer"/>
+    <w:basedOn w:val="DefaultParagraphFont"/>
+    <w:rsid w:val="00DA2B8F"/>
+  </w:style>
 </w:styles>
 </file>
 

</xml_diff>